<commit_message>
Added Flask reflection in module-7-reflection.docx
</commit_message>
<xml_diff>
--- a/module-7-reflection.docx
+++ b/module-7-reflection.docx
@@ -564,18 +564,331 @@
           <w:sz w:val="28"/>
           <w:szCs w:val="28"/>
         </w:rPr>
-        <w:t>The requirements.txt file is used for specifying what python packages are required to run the project you are looking at. Requirements.txt file is used to make it easier for other developers to install the correct version of the required python libraries to run the Python code we’ve written.</w:t>
+        <w:t>The requirements.txt file is used for specifying what python packages are required to run the project you are looking at</w:t>
+      </w:r>
+      <w:r>
+        <w:rPr>
+          <w:rFonts w:ascii="Times New Roman" w:hAnsi="Times New Roman" w:cs="Times New Roman"/>
+          <w:sz w:val="28"/>
+          <w:szCs w:val="28"/>
+        </w:rPr>
+        <w:t>. pip has a feature to manage full lists of packages and corresponding version numbers, possible through a</w:t>
+      </w:r>
+      <w:r>
+        <w:rPr>
+          <w:rFonts w:ascii="Times New Roman" w:hAnsi="Times New Roman" w:cs="Times New Roman"/>
+          <w:sz w:val="28"/>
+          <w:szCs w:val="28"/>
+        </w:rPr>
+        <w:t xml:space="preserve"> </w:t>
+      </w:r>
+      <w:r>
+        <w:rPr>
+          <w:rFonts w:ascii="Times New Roman" w:hAnsi="Times New Roman" w:cs="Times New Roman"/>
+          <w:sz w:val="28"/>
+          <w:szCs w:val="28"/>
+        </w:rPr>
+        <w:t xml:space="preserve">“requirements.txt” file. </w:t>
+      </w:r>
+      <w:r>
+        <w:rPr>
+          <w:rFonts w:ascii="Times New Roman" w:hAnsi="Times New Roman" w:cs="Times New Roman"/>
+          <w:sz w:val="28"/>
+          <w:szCs w:val="28"/>
+        </w:rPr>
+        <w:t>This permits the efficient recreation of an entire group of packages in a separate environment or virtual environment. This can be achieved by the following command</w:t>
+      </w:r>
+    </w:p>
+    <w:p>
+      <w:pPr>
+        <w:rPr>
+          <w:rFonts w:ascii="Times New Roman" w:hAnsi="Times New Roman" w:cs="Times New Roman"/>
+          <w:color w:val="FF0000"/>
+          <w:sz w:val="28"/>
+          <w:szCs w:val="28"/>
+        </w:rPr>
+      </w:pPr>
+      <w:r>
+        <w:rPr>
+          <w:rFonts w:ascii="Times New Roman" w:hAnsi="Times New Roman" w:cs="Times New Roman"/>
+          <w:sz w:val="28"/>
+          <w:szCs w:val="28"/>
+        </w:rPr>
+        <w:tab/>
+      </w:r>
+      <w:r>
+        <w:rPr>
+          <w:rFonts w:ascii="Times New Roman" w:hAnsi="Times New Roman" w:cs="Times New Roman"/>
+          <w:color w:val="FF0000"/>
+          <w:sz w:val="28"/>
+          <w:szCs w:val="28"/>
+        </w:rPr>
+        <w:t>p</w:t>
+      </w:r>
+      <w:r>
+        <w:rPr>
+          <w:rFonts w:ascii="Times New Roman" w:hAnsi="Times New Roman" w:cs="Times New Roman"/>
+          <w:color w:val="FF0000"/>
+          <w:sz w:val="28"/>
+          <w:szCs w:val="28"/>
+        </w:rPr>
+        <w:t>ip install –r requirements.txt</w:t>
+      </w:r>
+    </w:p>
+    <w:p>
+      <w:pPr>
+        <w:rPr>
+          <w:rFonts w:ascii="Times New Roman" w:hAnsi="Times New Roman" w:cs="Times New Roman"/>
+          <w:b/>
+          <w:sz w:val="28"/>
+          <w:szCs w:val="28"/>
+        </w:rPr>
+      </w:pPr>
+      <w:r>
+        <w:rPr>
+          <w:rFonts w:ascii="Times New Roman" w:hAnsi="Times New Roman" w:cs="Times New Roman"/>
+          <w:b/>
+          <w:sz w:val="28"/>
+          <w:szCs w:val="28"/>
+        </w:rPr>
+        <w:t>4) Which packages are installed and why are they required?</w:t>
+      </w:r>
+    </w:p>
+    <w:p>
+      <w:pPr>
+        <w:rPr>
+          <w:rFonts w:ascii="Times New Roman" w:hAnsi="Times New Roman" w:cs="Times New Roman"/>
+          <w:b/>
+          <w:sz w:val="28"/>
+          <w:szCs w:val="28"/>
+        </w:rPr>
+      </w:pPr>
+      <w:r>
+        <w:rPr>
+          <w:rFonts w:ascii="Times New Roman" w:hAnsi="Times New Roman" w:cs="Times New Roman"/>
+          <w:b/>
+          <w:sz w:val="28"/>
+          <w:szCs w:val="28"/>
+        </w:rPr>
+        <w:t xml:space="preserve">Ans) </w:t>
+      </w:r>
+    </w:p>
+    <w:p>
+      <w:pPr>
+        <w:rPr>
+          <w:rFonts w:ascii="Times New Roman" w:hAnsi="Times New Roman" w:cs="Times New Roman"/>
+          <w:b/>
+          <w:sz w:val="28"/>
+          <w:szCs w:val="28"/>
+        </w:rPr>
+      </w:pPr>
+      <w:r>
+        <w:rPr>
+          <w:rFonts w:ascii="Times New Roman" w:hAnsi="Times New Roman" w:cs="Times New Roman"/>
+          <w:b/>
+          <w:sz w:val="28"/>
+          <w:szCs w:val="28"/>
+        </w:rPr>
+        <w:t>5) Which environment variables set for Flask to work? What is the purpose of each variable?</w:t>
+      </w:r>
+    </w:p>
+    <w:p>
+      <w:pPr>
+        <w:rPr>
+          <w:rFonts w:ascii="Times New Roman" w:hAnsi="Times New Roman" w:cs="Times New Roman"/>
+          <w:sz w:val="28"/>
+          <w:szCs w:val="28"/>
+        </w:rPr>
+      </w:pPr>
+      <w:r>
+        <w:rPr>
+          <w:rFonts w:ascii="Times New Roman" w:hAnsi="Times New Roman" w:cs="Times New Roman"/>
+          <w:b/>
+          <w:sz w:val="28"/>
+          <w:szCs w:val="28"/>
+        </w:rPr>
+        <w:t xml:space="preserve">Ans) </w:t>
+      </w:r>
+      <w:r>
+        <w:rPr>
+          <w:rFonts w:ascii="Times New Roman" w:hAnsi="Times New Roman" w:cs="Times New Roman"/>
+          <w:sz w:val="28"/>
+          <w:szCs w:val="28"/>
+        </w:rPr>
+        <w:t xml:space="preserve">By default flask_env variable is set to production mode. Setting flask_env variable to development will enable debug mode. The debug mode is useful when we make a change in our application if debug mode is activated flask will </w:t>
+      </w:r>
+      <w:r>
+        <w:rPr>
+          <w:rFonts w:ascii="Times New Roman" w:hAnsi="Times New Roman" w:cs="Times New Roman"/>
+          <w:sz w:val="28"/>
+          <w:szCs w:val="28"/>
+        </w:rPr>
+        <w:lastRenderedPageBreak/>
+        <w:t>automatically refresh the server and reflects the changes in he webpage.</w:t>
+      </w:r>
+      <w:r>
+        <w:rPr>
+          <w:rFonts w:ascii="Times New Roman" w:hAnsi="Times New Roman" w:cs="Times New Roman"/>
+          <w:sz w:val="28"/>
+          <w:szCs w:val="28"/>
+        </w:rPr>
+        <w:t xml:space="preserve"> We can even control the debug mode separately by using FLASK_DEBUG flag. If it is set to True then the debug mode will be activated.</w:t>
+      </w:r>
+    </w:p>
+    <w:p>
+      <w:pPr>
+        <w:rPr>
+          <w:rFonts w:ascii="Times New Roman" w:hAnsi="Times New Roman" w:cs="Times New Roman"/>
+          <w:b/>
+          <w:sz w:val="28"/>
+          <w:szCs w:val="28"/>
+        </w:rPr>
+      </w:pPr>
+      <w:r>
+        <w:rPr>
+          <w:rFonts w:ascii="Times New Roman" w:hAnsi="Times New Roman" w:cs="Times New Roman"/>
+          <w:b/>
+          <w:sz w:val="28"/>
+          <w:szCs w:val="28"/>
+        </w:rPr>
+        <w:t>6) What happens when the Flask run command is issued in the terminal?</w:t>
+      </w:r>
+    </w:p>
+    <w:p>
+      <w:pPr>
+        <w:rPr>
+          <w:rFonts w:ascii="Times New Roman" w:hAnsi="Times New Roman" w:cs="Times New Roman"/>
+          <w:sz w:val="28"/>
+          <w:szCs w:val="28"/>
+        </w:rPr>
+      </w:pPr>
+      <w:r>
+        <w:rPr>
+          <w:rFonts w:ascii="Times New Roman" w:hAnsi="Times New Roman" w:cs="Times New Roman"/>
+          <w:b/>
+          <w:sz w:val="28"/>
+          <w:szCs w:val="28"/>
+        </w:rPr>
+        <w:t xml:space="preserve">Ans) </w:t>
+      </w:r>
+      <w:r>
+        <w:rPr>
+          <w:rFonts w:ascii="Times New Roman" w:hAnsi="Times New Roman" w:cs="Times New Roman"/>
+          <w:sz w:val="28"/>
+          <w:szCs w:val="28"/>
+        </w:rPr>
+        <w:t>When we issue Flask run command in the terminal the flask server will start and it will generate an ip address. If we copy and paste the ip address generated by flask in the web browser our application will be rendered and output will be displayed in the web browser.</w:t>
+      </w:r>
+    </w:p>
+    <w:p>
+      <w:pPr>
+        <w:rPr>
+          <w:rFonts w:ascii="Times New Roman" w:hAnsi="Times New Roman" w:cs="Times New Roman"/>
+          <w:b/>
+          <w:sz w:val="28"/>
+          <w:szCs w:val="28"/>
+        </w:rPr>
+      </w:pPr>
+      <w:r>
+        <w:rPr>
+          <w:rFonts w:ascii="Times New Roman" w:hAnsi="Times New Roman" w:cs="Times New Roman"/>
+          <w:b/>
+          <w:sz w:val="28"/>
+          <w:szCs w:val="28"/>
+        </w:rPr>
+        <w:t>7) On which port is Flask running and can it be changed?</w:t>
+      </w:r>
+    </w:p>
+    <w:p>
+      <w:pPr>
+        <w:rPr>
+          <w:rFonts w:ascii="Times New Roman" w:hAnsi="Times New Roman" w:cs="Times New Roman"/>
+          <w:color w:val="C00000"/>
+          <w:sz w:val="28"/>
+          <w:szCs w:val="28"/>
+        </w:rPr>
+      </w:pPr>
+      <w:r>
+        <w:rPr>
+          <w:rFonts w:ascii="Times New Roman" w:hAnsi="Times New Roman" w:cs="Times New Roman"/>
+          <w:b/>
+          <w:sz w:val="28"/>
+          <w:szCs w:val="28"/>
+        </w:rPr>
+        <w:t xml:space="preserve">Ans) </w:t>
+      </w:r>
+      <w:r>
+        <w:rPr>
+          <w:rFonts w:ascii="Times New Roman" w:hAnsi="Times New Roman" w:cs="Times New Roman"/>
+          <w:sz w:val="28"/>
+          <w:szCs w:val="28"/>
+        </w:rPr>
+        <w:t xml:space="preserve">By default flask will run on port 5001. We can change the port of the flask by </w:t>
+      </w:r>
+      <w:r>
+        <w:rPr>
+          <w:rFonts w:ascii="Times New Roman" w:hAnsi="Times New Roman" w:cs="Times New Roman"/>
+          <w:color w:val="C00000"/>
+          <w:sz w:val="28"/>
+          <w:szCs w:val="28"/>
+        </w:rPr>
+        <w:t>flask run –port=port-number</w:t>
+      </w:r>
+    </w:p>
+    <w:p>
+      <w:pPr>
+        <w:rPr>
+          <w:rFonts w:ascii="Times New Roman" w:hAnsi="Times New Roman" w:cs="Times New Roman"/>
+          <w:b/>
+          <w:sz w:val="28"/>
+          <w:szCs w:val="28"/>
+        </w:rPr>
+      </w:pPr>
+      <w:r>
+        <w:rPr>
+          <w:rFonts w:ascii="Times New Roman" w:hAnsi="Times New Roman" w:cs="Times New Roman"/>
+          <w:b/>
+          <w:sz w:val="28"/>
+          <w:szCs w:val="28"/>
+        </w:rPr>
+        <w:t>8) How is Flask different from the tiny web server?</w:t>
+      </w:r>
+    </w:p>
+    <w:p>
+      <w:pPr>
+        <w:rPr>
+          <w:rFonts w:ascii="Times New Roman" w:hAnsi="Times New Roman" w:cs="Times New Roman"/>
+          <w:sz w:val="28"/>
+          <w:szCs w:val="28"/>
+        </w:rPr>
+      </w:pPr>
+      <w:r>
+        <w:rPr>
+          <w:rFonts w:ascii="Times New Roman" w:hAnsi="Times New Roman" w:cs="Times New Roman"/>
+          <w:b/>
+          <w:sz w:val="28"/>
+          <w:szCs w:val="28"/>
+        </w:rPr>
+        <w:t xml:space="preserve">Ans) </w:t>
+      </w:r>
+      <w:r>
+        <w:rPr>
+          <w:rFonts w:ascii="Times New Roman" w:hAnsi="Times New Roman" w:cs="Times New Roman"/>
+          <w:sz w:val="28"/>
+          <w:szCs w:val="28"/>
+        </w:rPr>
+        <w:t xml:space="preserve">Tiny webserver is a basic http server. This server can accept multiple requests at once. It supports </w:t>
+      </w:r>
+      <w:r>
+        <w:rPr>
+          <w:rFonts w:ascii="Times New Roman" w:hAnsi="Times New Roman" w:cs="Times New Roman"/>
+          <w:sz w:val="28"/>
+          <w:szCs w:val="28"/>
+        </w:rPr>
+        <w:t>only GET request and it also does not support any server side processing. Where as Flask is a microframework which supports both GET and POST requests as well as it can do server side processing.</w:t>
       </w:r>
       <w:bookmarkStart w:id="0" w:name="_GoBack"/>
       <w:bookmarkEnd w:id="0"/>
-      <w:r>
-        <w:rPr>
-          <w:rFonts w:ascii="Times New Roman" w:hAnsi="Times New Roman" w:cs="Times New Roman"/>
-          <w:sz w:val="28"/>
-          <w:szCs w:val="28"/>
-        </w:rPr>
-        <w:t xml:space="preserve"> </w:t>
-      </w:r>
     </w:p>
     <w:sectPr>
       <w:pgSz w:w="12240" w:h="15840"/>

</xml_diff>

<commit_message>
Added Goodreads reflection in module-7-reflection.docx
</commit_message>
<xml_diff>
--- a/module-7-reflection.docx
+++ b/module-7-reflection.docx
@@ -41,150 +41,381 @@
           <w:szCs w:val="28"/>
           <w:u w:val="single"/>
         </w:rPr>
-        <w:t>POST gressql reflection:</w:t>
-      </w:r>
-    </w:p>
-    <w:p>
-      <w:pPr>
-        <w:rPr>
-          <w:rFonts w:ascii="Times New Roman" w:hAnsi="Times New Roman" w:cs="Times New Roman"/>
-          <w:b/>
-          <w:sz w:val="28"/>
-          <w:szCs w:val="28"/>
-        </w:rPr>
-      </w:pPr>
-      <w:r>
-        <w:rPr>
-          <w:rFonts w:ascii="Times New Roman" w:hAnsi="Times New Roman" w:cs="Times New Roman"/>
-          <w:b/>
-          <w:sz w:val="28"/>
-          <w:szCs w:val="28"/>
-        </w:rPr>
-        <w:t>1) What is the need for Add-ons in Heroku?</w:t>
-      </w:r>
-    </w:p>
-    <w:p>
-      <w:pPr>
-        <w:rPr>
-          <w:rFonts w:ascii="Times New Roman" w:hAnsi="Times New Roman" w:cs="Times New Roman"/>
-          <w:sz w:val="28"/>
-          <w:szCs w:val="28"/>
-        </w:rPr>
-      </w:pPr>
-      <w:r>
-        <w:rPr>
-          <w:rFonts w:ascii="Times New Roman" w:hAnsi="Times New Roman" w:cs="Times New Roman"/>
-          <w:b/>
-          <w:sz w:val="28"/>
-          <w:szCs w:val="28"/>
-        </w:rPr>
-        <w:t xml:space="preserve">Ans) </w:t>
-      </w:r>
-      <w:r>
-        <w:rPr>
-          <w:rFonts w:ascii="Times New Roman" w:hAnsi="Times New Roman" w:cs="Times New Roman"/>
-          <w:sz w:val="28"/>
-          <w:szCs w:val="28"/>
-        </w:rPr>
-        <w:t xml:space="preserve">Heroku add-ons are components that support our application, such as data storage, monitoring, analytics, data processing, and more. </w:t>
-      </w:r>
-      <w:r>
-        <w:rPr>
-          <w:rFonts w:ascii="Times New Roman" w:hAnsi="Times New Roman" w:cs="Times New Roman"/>
-          <w:sz w:val="28"/>
-          <w:szCs w:val="28"/>
-        </w:rPr>
-        <w:t xml:space="preserve">These are fully maintained for you by either a third-party provider or by Heroku. </w:t>
-      </w:r>
-    </w:p>
-    <w:p>
-      <w:pPr>
-        <w:rPr>
-          <w:rFonts w:ascii="Times New Roman" w:hAnsi="Times New Roman" w:cs="Times New Roman"/>
-          <w:b/>
-          <w:sz w:val="28"/>
-          <w:szCs w:val="28"/>
-        </w:rPr>
-      </w:pPr>
-      <w:r>
-        <w:rPr>
-          <w:rFonts w:ascii="Times New Roman" w:hAnsi="Times New Roman" w:cs="Times New Roman"/>
-          <w:b/>
-          <w:sz w:val="28"/>
-          <w:szCs w:val="28"/>
-        </w:rPr>
-        <w:t>2) What exactly happenes when you click on provision while configuring the Postgres addon?</w:t>
-      </w:r>
-    </w:p>
-    <w:p>
-      <w:pPr>
-        <w:rPr>
-          <w:rFonts w:ascii="Times New Roman" w:hAnsi="Times New Roman" w:cs="Times New Roman"/>
-          <w:sz w:val="28"/>
-          <w:szCs w:val="28"/>
-        </w:rPr>
-      </w:pPr>
-      <w:r>
-        <w:rPr>
-          <w:rFonts w:ascii="Times New Roman" w:hAnsi="Times New Roman" w:cs="Times New Roman"/>
-          <w:b/>
-          <w:sz w:val="28"/>
-          <w:szCs w:val="28"/>
-        </w:rPr>
-        <w:t xml:space="preserve">Ans) </w:t>
-      </w:r>
-      <w:r>
-        <w:rPr>
-          <w:rFonts w:ascii="Times New Roman" w:hAnsi="Times New Roman" w:cs="Times New Roman"/>
-          <w:sz w:val="28"/>
-          <w:szCs w:val="28"/>
-        </w:rPr>
-        <w:t>When we click on provision while configuring the postgres add-on, as part of the provision process it will allocate a database url for our application.</w:t>
-      </w:r>
-    </w:p>
-    <w:p>
-      <w:pPr>
-        <w:rPr>
-          <w:rFonts w:ascii="Times New Roman" w:hAnsi="Times New Roman" w:cs="Times New Roman"/>
-          <w:b/>
-          <w:sz w:val="28"/>
-          <w:szCs w:val="28"/>
-        </w:rPr>
-      </w:pPr>
-      <w:r>
-        <w:rPr>
-          <w:rFonts w:ascii="Times New Roman" w:hAnsi="Times New Roman" w:cs="Times New Roman"/>
-          <w:b/>
-          <w:sz w:val="28"/>
-          <w:szCs w:val="28"/>
-        </w:rPr>
-        <w:t>3) What is use of Adminer? How does it work?</w:t>
-      </w:r>
-    </w:p>
-    <w:p>
-      <w:pPr>
-        <w:rPr>
-          <w:rFonts w:ascii="Times New Roman" w:hAnsi="Times New Roman" w:cs="Times New Roman"/>
-          <w:sz w:val="28"/>
-          <w:szCs w:val="28"/>
-        </w:rPr>
-      </w:pPr>
-      <w:r>
-        <w:rPr>
-          <w:rFonts w:ascii="Times New Roman" w:hAnsi="Times New Roman" w:cs="Times New Roman"/>
-          <w:b/>
-          <w:sz w:val="28"/>
-          <w:szCs w:val="28"/>
-        </w:rPr>
-        <w:t xml:space="preserve">Ans) </w:t>
-      </w:r>
-      <w:r>
-        <w:rPr>
-          <w:rFonts w:ascii="Times New Roman" w:hAnsi="Times New Roman" w:cs="Times New Roman"/>
-          <w:sz w:val="28"/>
-          <w:szCs w:val="28"/>
-        </w:rPr>
-        <w:t>Adminer is a database management tool that can be accessed via your web browser. It’s a singular file written in PHP which can be deployed wherever you need it just by moving the file to wherever you need it to be.</w:t>
+        <w:t xml:space="preserve">POST </w:t>
+      </w:r>
+      <w:proofErr w:type="spellStart"/>
+      <w:r>
+        <w:rPr>
+          <w:rFonts w:ascii="Times New Roman" w:hAnsi="Times New Roman" w:cs="Times New Roman"/>
+          <w:b/>
+          <w:sz w:val="28"/>
+          <w:szCs w:val="28"/>
+          <w:u w:val="single"/>
+        </w:rPr>
+        <w:t>gressql</w:t>
+      </w:r>
+      <w:proofErr w:type="spellEnd"/>
+      <w:r>
+        <w:rPr>
+          <w:rFonts w:ascii="Times New Roman" w:hAnsi="Times New Roman" w:cs="Times New Roman"/>
+          <w:b/>
+          <w:sz w:val="28"/>
+          <w:szCs w:val="28"/>
+          <w:u w:val="single"/>
+        </w:rPr>
+        <w:t xml:space="preserve"> reflection:</w:t>
+      </w:r>
+    </w:p>
+    <w:p>
+      <w:pPr>
+        <w:rPr>
+          <w:rFonts w:ascii="Times New Roman" w:hAnsi="Times New Roman" w:cs="Times New Roman"/>
+          <w:b/>
+          <w:sz w:val="28"/>
+          <w:szCs w:val="28"/>
+        </w:rPr>
+      </w:pPr>
+      <w:r>
+        <w:rPr>
+          <w:rFonts w:ascii="Times New Roman" w:hAnsi="Times New Roman" w:cs="Times New Roman"/>
+          <w:b/>
+          <w:sz w:val="28"/>
+          <w:szCs w:val="28"/>
+        </w:rPr>
+        <w:t xml:space="preserve">1) What is the need for Add-ons in </w:t>
+      </w:r>
+      <w:proofErr w:type="spellStart"/>
+      <w:r>
+        <w:rPr>
+          <w:rFonts w:ascii="Times New Roman" w:hAnsi="Times New Roman" w:cs="Times New Roman"/>
+          <w:b/>
+          <w:sz w:val="28"/>
+          <w:szCs w:val="28"/>
+        </w:rPr>
+        <w:t>Heroku</w:t>
+      </w:r>
+      <w:proofErr w:type="spellEnd"/>
+      <w:r>
+        <w:rPr>
+          <w:rFonts w:ascii="Times New Roman" w:hAnsi="Times New Roman" w:cs="Times New Roman"/>
+          <w:b/>
+          <w:sz w:val="28"/>
+          <w:szCs w:val="28"/>
+        </w:rPr>
+        <w:t>?</w:t>
+      </w:r>
+    </w:p>
+    <w:p>
+      <w:pPr>
+        <w:rPr>
+          <w:rFonts w:ascii="Times New Roman" w:hAnsi="Times New Roman" w:cs="Times New Roman"/>
+          <w:sz w:val="28"/>
+          <w:szCs w:val="28"/>
+        </w:rPr>
+      </w:pPr>
+      <w:proofErr w:type="spellStart"/>
+      <w:r>
+        <w:rPr>
+          <w:rFonts w:ascii="Times New Roman" w:hAnsi="Times New Roman" w:cs="Times New Roman"/>
+          <w:b/>
+          <w:sz w:val="28"/>
+          <w:szCs w:val="28"/>
+        </w:rPr>
+        <w:t>Ans</w:t>
+      </w:r>
+      <w:proofErr w:type="spellEnd"/>
+      <w:r>
+        <w:rPr>
+          <w:rFonts w:ascii="Times New Roman" w:hAnsi="Times New Roman" w:cs="Times New Roman"/>
+          <w:b/>
+          <w:sz w:val="28"/>
+          <w:szCs w:val="28"/>
+        </w:rPr>
+        <w:t xml:space="preserve">) </w:t>
+      </w:r>
+      <w:proofErr w:type="spellStart"/>
+      <w:r>
+        <w:rPr>
+          <w:rFonts w:ascii="Times New Roman" w:hAnsi="Times New Roman" w:cs="Times New Roman"/>
+          <w:sz w:val="28"/>
+          <w:szCs w:val="28"/>
+        </w:rPr>
+        <w:t>Heroku</w:t>
+      </w:r>
+      <w:proofErr w:type="spellEnd"/>
+      <w:r>
+        <w:rPr>
+          <w:rFonts w:ascii="Times New Roman" w:hAnsi="Times New Roman" w:cs="Times New Roman"/>
+          <w:sz w:val="28"/>
+          <w:szCs w:val="28"/>
+        </w:rPr>
+        <w:t xml:space="preserve"> add-ons are components that support our application, such as data storage, monitoring, analytics, data processing, and more. </w:t>
+      </w:r>
+      <w:r>
+        <w:rPr>
+          <w:rFonts w:ascii="Times New Roman" w:hAnsi="Times New Roman" w:cs="Times New Roman"/>
+          <w:sz w:val="28"/>
+          <w:szCs w:val="28"/>
+        </w:rPr>
+        <w:t xml:space="preserve">These are fully maintained for you by either a third-party provider or by </w:t>
+      </w:r>
+      <w:proofErr w:type="spellStart"/>
+      <w:r>
+        <w:rPr>
+          <w:rFonts w:ascii="Times New Roman" w:hAnsi="Times New Roman" w:cs="Times New Roman"/>
+          <w:sz w:val="28"/>
+          <w:szCs w:val="28"/>
+        </w:rPr>
+        <w:t>Heroku</w:t>
+      </w:r>
+      <w:proofErr w:type="spellEnd"/>
+      <w:r>
+        <w:rPr>
+          <w:rFonts w:ascii="Times New Roman" w:hAnsi="Times New Roman" w:cs="Times New Roman"/>
+          <w:sz w:val="28"/>
+          <w:szCs w:val="28"/>
+        </w:rPr>
+        <w:t xml:space="preserve">. </w:t>
+      </w:r>
+    </w:p>
+    <w:p>
+      <w:pPr>
+        <w:rPr>
+          <w:rFonts w:ascii="Times New Roman" w:hAnsi="Times New Roman" w:cs="Times New Roman"/>
+          <w:b/>
+          <w:sz w:val="28"/>
+          <w:szCs w:val="28"/>
+        </w:rPr>
+      </w:pPr>
+      <w:r>
+        <w:rPr>
+          <w:rFonts w:ascii="Times New Roman" w:hAnsi="Times New Roman" w:cs="Times New Roman"/>
+          <w:b/>
+          <w:sz w:val="28"/>
+          <w:szCs w:val="28"/>
+        </w:rPr>
+        <w:t xml:space="preserve">2) What exactly </w:t>
+      </w:r>
+      <w:proofErr w:type="spellStart"/>
+      <w:r>
+        <w:rPr>
+          <w:rFonts w:ascii="Times New Roman" w:hAnsi="Times New Roman" w:cs="Times New Roman"/>
+          <w:b/>
+          <w:sz w:val="28"/>
+          <w:szCs w:val="28"/>
+        </w:rPr>
+        <w:t>happenes</w:t>
+      </w:r>
+      <w:proofErr w:type="spellEnd"/>
+      <w:r>
+        <w:rPr>
+          <w:rFonts w:ascii="Times New Roman" w:hAnsi="Times New Roman" w:cs="Times New Roman"/>
+          <w:b/>
+          <w:sz w:val="28"/>
+          <w:szCs w:val="28"/>
+        </w:rPr>
+        <w:t xml:space="preserve"> when you click on provision while configuring the </w:t>
+      </w:r>
+      <w:proofErr w:type="spellStart"/>
+      <w:r>
+        <w:rPr>
+          <w:rFonts w:ascii="Times New Roman" w:hAnsi="Times New Roman" w:cs="Times New Roman"/>
+          <w:b/>
+          <w:sz w:val="28"/>
+          <w:szCs w:val="28"/>
+        </w:rPr>
+        <w:t>Postgres</w:t>
+      </w:r>
+      <w:proofErr w:type="spellEnd"/>
+      <w:r>
+        <w:rPr>
+          <w:rFonts w:ascii="Times New Roman" w:hAnsi="Times New Roman" w:cs="Times New Roman"/>
+          <w:b/>
+          <w:sz w:val="28"/>
+          <w:szCs w:val="28"/>
+        </w:rPr>
+        <w:t xml:space="preserve"> </w:t>
+      </w:r>
+      <w:proofErr w:type="spellStart"/>
+      <w:r>
+        <w:rPr>
+          <w:rFonts w:ascii="Times New Roman" w:hAnsi="Times New Roman" w:cs="Times New Roman"/>
+          <w:b/>
+          <w:sz w:val="28"/>
+          <w:szCs w:val="28"/>
+        </w:rPr>
+        <w:t>addon</w:t>
+      </w:r>
+      <w:proofErr w:type="spellEnd"/>
+      <w:r>
+        <w:rPr>
+          <w:rFonts w:ascii="Times New Roman" w:hAnsi="Times New Roman" w:cs="Times New Roman"/>
+          <w:b/>
+          <w:sz w:val="28"/>
+          <w:szCs w:val="28"/>
+        </w:rPr>
+        <w:t>?</w:t>
+      </w:r>
+    </w:p>
+    <w:p>
+      <w:pPr>
+        <w:rPr>
+          <w:rFonts w:ascii="Times New Roman" w:hAnsi="Times New Roman" w:cs="Times New Roman"/>
+          <w:sz w:val="28"/>
+          <w:szCs w:val="28"/>
+        </w:rPr>
+      </w:pPr>
+      <w:proofErr w:type="spellStart"/>
+      <w:r>
+        <w:rPr>
+          <w:rFonts w:ascii="Times New Roman" w:hAnsi="Times New Roman" w:cs="Times New Roman"/>
+          <w:b/>
+          <w:sz w:val="28"/>
+          <w:szCs w:val="28"/>
+        </w:rPr>
+        <w:t>Ans</w:t>
+      </w:r>
+      <w:proofErr w:type="spellEnd"/>
+      <w:r>
+        <w:rPr>
+          <w:rFonts w:ascii="Times New Roman" w:hAnsi="Times New Roman" w:cs="Times New Roman"/>
+          <w:b/>
+          <w:sz w:val="28"/>
+          <w:szCs w:val="28"/>
+        </w:rPr>
+        <w:t xml:space="preserve">) </w:t>
+      </w:r>
+      <w:r>
+        <w:rPr>
+          <w:rFonts w:ascii="Times New Roman" w:hAnsi="Times New Roman" w:cs="Times New Roman"/>
+          <w:sz w:val="28"/>
+          <w:szCs w:val="28"/>
+        </w:rPr>
+        <w:t xml:space="preserve">When we click on provision while configuring the </w:t>
+      </w:r>
+      <w:proofErr w:type="spellStart"/>
+      <w:r>
+        <w:rPr>
+          <w:rFonts w:ascii="Times New Roman" w:hAnsi="Times New Roman" w:cs="Times New Roman"/>
+          <w:sz w:val="28"/>
+          <w:szCs w:val="28"/>
+        </w:rPr>
+        <w:t>postgres</w:t>
+      </w:r>
+      <w:proofErr w:type="spellEnd"/>
+      <w:r>
+        <w:rPr>
+          <w:rFonts w:ascii="Times New Roman" w:hAnsi="Times New Roman" w:cs="Times New Roman"/>
+          <w:sz w:val="28"/>
+          <w:szCs w:val="28"/>
+        </w:rPr>
+        <w:t xml:space="preserve"> add-on, as part of the provision process it will allocate a database </w:t>
+      </w:r>
+      <w:proofErr w:type="spellStart"/>
+      <w:proofErr w:type="gramStart"/>
+      <w:r>
+        <w:rPr>
+          <w:rFonts w:ascii="Times New Roman" w:hAnsi="Times New Roman" w:cs="Times New Roman"/>
+          <w:sz w:val="28"/>
+          <w:szCs w:val="28"/>
+        </w:rPr>
+        <w:t>url</w:t>
+      </w:r>
+      <w:proofErr w:type="spellEnd"/>
+      <w:proofErr w:type="gramEnd"/>
+      <w:r>
+        <w:rPr>
+          <w:rFonts w:ascii="Times New Roman" w:hAnsi="Times New Roman" w:cs="Times New Roman"/>
+          <w:sz w:val="28"/>
+          <w:szCs w:val="28"/>
+        </w:rPr>
+        <w:t xml:space="preserve"> for our application.</w:t>
+      </w:r>
+    </w:p>
+    <w:p>
+      <w:pPr>
+        <w:rPr>
+          <w:rFonts w:ascii="Times New Roman" w:hAnsi="Times New Roman" w:cs="Times New Roman"/>
+          <w:b/>
+          <w:sz w:val="28"/>
+          <w:szCs w:val="28"/>
+        </w:rPr>
+      </w:pPr>
+      <w:r>
+        <w:rPr>
+          <w:rFonts w:ascii="Times New Roman" w:hAnsi="Times New Roman" w:cs="Times New Roman"/>
+          <w:b/>
+          <w:sz w:val="28"/>
+          <w:szCs w:val="28"/>
+        </w:rPr>
+        <w:t xml:space="preserve">3) What is use of </w:t>
+      </w:r>
+      <w:proofErr w:type="spellStart"/>
+      <w:r>
+        <w:rPr>
+          <w:rFonts w:ascii="Times New Roman" w:hAnsi="Times New Roman" w:cs="Times New Roman"/>
+          <w:b/>
+          <w:sz w:val="28"/>
+          <w:szCs w:val="28"/>
+        </w:rPr>
+        <w:t>Adminer</w:t>
+      </w:r>
+      <w:proofErr w:type="spellEnd"/>
+      <w:r>
+        <w:rPr>
+          <w:rFonts w:ascii="Times New Roman" w:hAnsi="Times New Roman" w:cs="Times New Roman"/>
+          <w:b/>
+          <w:sz w:val="28"/>
+          <w:szCs w:val="28"/>
+        </w:rPr>
+        <w:t>? How does it work?</w:t>
+      </w:r>
+    </w:p>
+    <w:p>
+      <w:pPr>
+        <w:rPr>
+          <w:rFonts w:ascii="Times New Roman" w:hAnsi="Times New Roman" w:cs="Times New Roman"/>
+          <w:sz w:val="28"/>
+          <w:szCs w:val="28"/>
+        </w:rPr>
+      </w:pPr>
+      <w:proofErr w:type="spellStart"/>
+      <w:r>
+        <w:rPr>
+          <w:rFonts w:ascii="Times New Roman" w:hAnsi="Times New Roman" w:cs="Times New Roman"/>
+          <w:b/>
+          <w:sz w:val="28"/>
+          <w:szCs w:val="28"/>
+        </w:rPr>
+        <w:t>Ans</w:t>
+      </w:r>
+      <w:proofErr w:type="spellEnd"/>
+      <w:r>
+        <w:rPr>
+          <w:rFonts w:ascii="Times New Roman" w:hAnsi="Times New Roman" w:cs="Times New Roman"/>
+          <w:b/>
+          <w:sz w:val="28"/>
+          <w:szCs w:val="28"/>
+        </w:rPr>
+        <w:t xml:space="preserve">) </w:t>
+      </w:r>
+      <w:proofErr w:type="spellStart"/>
+      <w:r>
+        <w:rPr>
+          <w:rFonts w:ascii="Times New Roman" w:hAnsi="Times New Roman" w:cs="Times New Roman"/>
+          <w:sz w:val="28"/>
+          <w:szCs w:val="28"/>
+        </w:rPr>
+        <w:t>Adminer</w:t>
+      </w:r>
+      <w:proofErr w:type="spellEnd"/>
+      <w:r>
+        <w:rPr>
+          <w:rFonts w:ascii="Times New Roman" w:hAnsi="Times New Roman" w:cs="Times New Roman"/>
+          <w:sz w:val="28"/>
+          <w:szCs w:val="28"/>
+        </w:rPr>
+        <w:t xml:space="preserve"> is a database management tool that can be accessed via your web browser. It’s a singular file written in PHP which can be deployed wherever you need it just by moving the file to wherever you need it to be.</w:t>
       </w:r>
     </w:p>
     <w:p>
@@ -206,7 +437,25 @@
           <w:sz w:val="28"/>
           <w:szCs w:val="28"/>
         </w:rPr>
-        <w:t>First we need to install Adminer PHP file.</w:t>
+        <w:t xml:space="preserve">First we need to install </w:t>
+      </w:r>
+      <w:proofErr w:type="spellStart"/>
+      <w:r>
+        <w:rPr>
+          <w:rFonts w:ascii="Times New Roman" w:hAnsi="Times New Roman" w:cs="Times New Roman"/>
+          <w:sz w:val="28"/>
+          <w:szCs w:val="28"/>
+        </w:rPr>
+        <w:t>Adminer</w:t>
+      </w:r>
+      <w:proofErr w:type="spellEnd"/>
+      <w:r>
+        <w:rPr>
+          <w:rFonts w:ascii="Times New Roman" w:hAnsi="Times New Roman" w:cs="Times New Roman"/>
+          <w:sz w:val="28"/>
+          <w:szCs w:val="28"/>
+        </w:rPr>
+        <w:t xml:space="preserve"> PHP file.</w:t>
       </w:r>
     </w:p>
     <w:p>
@@ -250,7 +499,43 @@
           <w:sz w:val="28"/>
           <w:szCs w:val="28"/>
         </w:rPr>
-        <w:t>We can either zip and upload our SQL file to directory, where we’ve uploaded adminer.php.</w:t>
+        <w:t xml:space="preserve">We can </w:t>
+      </w:r>
+      <w:proofErr w:type="gramStart"/>
+      <w:r>
+        <w:rPr>
+          <w:rFonts w:ascii="Times New Roman" w:hAnsi="Times New Roman" w:cs="Times New Roman"/>
+          <w:sz w:val="28"/>
+          <w:szCs w:val="28"/>
+        </w:rPr>
+        <w:t>either zip and</w:t>
+      </w:r>
+      <w:proofErr w:type="gramEnd"/>
+      <w:r>
+        <w:rPr>
+          <w:rFonts w:ascii="Times New Roman" w:hAnsi="Times New Roman" w:cs="Times New Roman"/>
+          <w:sz w:val="28"/>
+          <w:szCs w:val="28"/>
+        </w:rPr>
+        <w:t xml:space="preserve"> upload our SQL file to directory, where we’ve uploaded </w:t>
+      </w:r>
+      <w:proofErr w:type="spellStart"/>
+      <w:r>
+        <w:rPr>
+          <w:rFonts w:ascii="Times New Roman" w:hAnsi="Times New Roman" w:cs="Times New Roman"/>
+          <w:sz w:val="28"/>
+          <w:szCs w:val="28"/>
+        </w:rPr>
+        <w:t>adminer.php</w:t>
+      </w:r>
+      <w:proofErr w:type="spellEnd"/>
+      <w:r>
+        <w:rPr>
+          <w:rFonts w:ascii="Times New Roman" w:hAnsi="Times New Roman" w:cs="Times New Roman"/>
+          <w:sz w:val="28"/>
+          <w:szCs w:val="28"/>
+        </w:rPr>
+        <w:t>.</w:t>
       </w:r>
     </w:p>
     <w:p>
@@ -272,7 +557,25 @@
           <w:sz w:val="28"/>
           <w:szCs w:val="28"/>
         </w:rPr>
-        <w:t>Open web browser and access Adminer PHP file.</w:t>
+        <w:t xml:space="preserve">Open web browser and access </w:t>
+      </w:r>
+      <w:proofErr w:type="spellStart"/>
+      <w:r>
+        <w:rPr>
+          <w:rFonts w:ascii="Times New Roman" w:hAnsi="Times New Roman" w:cs="Times New Roman"/>
+          <w:sz w:val="28"/>
+          <w:szCs w:val="28"/>
+        </w:rPr>
+        <w:t>Adminer</w:t>
+      </w:r>
+      <w:proofErr w:type="spellEnd"/>
+      <w:r>
+        <w:rPr>
+          <w:rFonts w:ascii="Times New Roman" w:hAnsi="Times New Roman" w:cs="Times New Roman"/>
+          <w:sz w:val="28"/>
+          <w:szCs w:val="28"/>
+        </w:rPr>
+        <w:t xml:space="preserve"> PHP file.</w:t>
       </w:r>
     </w:p>
     <w:p>
@@ -294,7 +597,43 @@
           <w:sz w:val="28"/>
           <w:szCs w:val="28"/>
         </w:rPr>
-        <w:t>Log into Adminer with your credentials. You’ll see a window similar to phpMyAdmin home window</w:t>
+        <w:t xml:space="preserve">Log into </w:t>
+      </w:r>
+      <w:proofErr w:type="spellStart"/>
+      <w:r>
+        <w:rPr>
+          <w:rFonts w:ascii="Times New Roman" w:hAnsi="Times New Roman" w:cs="Times New Roman"/>
+          <w:sz w:val="28"/>
+          <w:szCs w:val="28"/>
+        </w:rPr>
+        <w:t>Adminer</w:t>
+      </w:r>
+      <w:proofErr w:type="spellEnd"/>
+      <w:r>
+        <w:rPr>
+          <w:rFonts w:ascii="Times New Roman" w:hAnsi="Times New Roman" w:cs="Times New Roman"/>
+          <w:sz w:val="28"/>
+          <w:szCs w:val="28"/>
+        </w:rPr>
+        <w:t xml:space="preserve"> with your credentials. You’ll see a window similar to </w:t>
+      </w:r>
+      <w:proofErr w:type="spellStart"/>
+      <w:r>
+        <w:rPr>
+          <w:rFonts w:ascii="Times New Roman" w:hAnsi="Times New Roman" w:cs="Times New Roman"/>
+          <w:sz w:val="28"/>
+          <w:szCs w:val="28"/>
+        </w:rPr>
+        <w:t>phpMyAdmin</w:t>
+      </w:r>
+      <w:proofErr w:type="spellEnd"/>
+      <w:r>
+        <w:rPr>
+          <w:rFonts w:ascii="Times New Roman" w:hAnsi="Times New Roman" w:cs="Times New Roman"/>
+          <w:sz w:val="28"/>
+          <w:szCs w:val="28"/>
+        </w:rPr>
+        <w:t xml:space="preserve"> home window</w:t>
       </w:r>
     </w:p>
     <w:p>
@@ -434,22 +773,69 @@
           <w:szCs w:val="28"/>
         </w:rPr>
       </w:pPr>
-      <w:r>
-        <w:rPr>
-          <w:rFonts w:ascii="Times New Roman" w:hAnsi="Times New Roman" w:cs="Times New Roman"/>
-          <w:b/>
-          <w:sz w:val="28"/>
-          <w:szCs w:val="28"/>
-        </w:rPr>
-        <w:t xml:space="preserve">Ans) </w:t>
-      </w:r>
-      <w:r>
-        <w:rPr>
-          <w:rFonts w:ascii="Times New Roman" w:hAnsi="Times New Roman" w:cs="Times New Roman"/>
-          <w:sz w:val="28"/>
-          <w:szCs w:val="28"/>
-        </w:rPr>
-        <w:t>First install python 3.6 in your system, then add python 3.6 path in system variables. Open command prompt and run command python3 -V . It will switch to python 3.6. If you want to switch back to python 2.7 then in command prompt just type python2 -V, it will automatically switches to python 2.7 version.</w:t>
+      <w:proofErr w:type="spellStart"/>
+      <w:r>
+        <w:rPr>
+          <w:rFonts w:ascii="Times New Roman" w:hAnsi="Times New Roman" w:cs="Times New Roman"/>
+          <w:b/>
+          <w:sz w:val="28"/>
+          <w:szCs w:val="28"/>
+        </w:rPr>
+        <w:t>Ans</w:t>
+      </w:r>
+      <w:proofErr w:type="spellEnd"/>
+      <w:r>
+        <w:rPr>
+          <w:rFonts w:ascii="Times New Roman" w:hAnsi="Times New Roman" w:cs="Times New Roman"/>
+          <w:b/>
+          <w:sz w:val="28"/>
+          <w:szCs w:val="28"/>
+        </w:rPr>
+        <w:t xml:space="preserve">) </w:t>
+      </w:r>
+      <w:r>
+        <w:rPr>
+          <w:rFonts w:ascii="Times New Roman" w:hAnsi="Times New Roman" w:cs="Times New Roman"/>
+          <w:sz w:val="28"/>
+          <w:szCs w:val="28"/>
+        </w:rPr>
+        <w:t>First install python 3.6 in your system, then add python 3.6 path in system variables. Open command prompt and run command python3 -</w:t>
+      </w:r>
+      <w:proofErr w:type="gramStart"/>
+      <w:r>
+        <w:rPr>
+          <w:rFonts w:ascii="Times New Roman" w:hAnsi="Times New Roman" w:cs="Times New Roman"/>
+          <w:sz w:val="28"/>
+          <w:szCs w:val="28"/>
+        </w:rPr>
+        <w:t>V .</w:t>
+      </w:r>
+      <w:proofErr w:type="gramEnd"/>
+      <w:r>
+        <w:rPr>
+          <w:rFonts w:ascii="Times New Roman" w:hAnsi="Times New Roman" w:cs="Times New Roman"/>
+          <w:sz w:val="28"/>
+          <w:szCs w:val="28"/>
+        </w:rPr>
+        <w:t xml:space="preserve"> It will switch to python 3.6. If you want to switch back to python 2.7 then in command prompt just type python2 -V, it will automatically </w:t>
+      </w:r>
+      <w:proofErr w:type="gramStart"/>
+      <w:r>
+        <w:rPr>
+          <w:rFonts w:ascii="Times New Roman" w:hAnsi="Times New Roman" w:cs="Times New Roman"/>
+          <w:sz w:val="28"/>
+          <w:szCs w:val="28"/>
+        </w:rPr>
+        <w:t>switches</w:t>
+      </w:r>
+      <w:proofErr w:type="gramEnd"/>
+      <w:r>
+        <w:rPr>
+          <w:rFonts w:ascii="Times New Roman" w:hAnsi="Times New Roman" w:cs="Times New Roman"/>
+          <w:sz w:val="28"/>
+          <w:szCs w:val="28"/>
+        </w:rPr>
+        <w:t xml:space="preserve"> to python 2.7 version.</w:t>
       </w:r>
     </w:p>
     <w:p>
@@ -479,14 +865,25 @@
           <w:szCs w:val="28"/>
         </w:rPr>
       </w:pPr>
-      <w:r>
-        <w:rPr>
-          <w:rFonts w:ascii="Times New Roman" w:hAnsi="Times New Roman" w:cs="Times New Roman"/>
-          <w:b/>
-          <w:sz w:val="28"/>
-          <w:szCs w:val="28"/>
-        </w:rPr>
-        <w:t xml:space="preserve">Ans) </w:t>
+      <w:proofErr w:type="spellStart"/>
+      <w:r>
+        <w:rPr>
+          <w:rFonts w:ascii="Times New Roman" w:hAnsi="Times New Roman" w:cs="Times New Roman"/>
+          <w:b/>
+          <w:sz w:val="28"/>
+          <w:szCs w:val="28"/>
+        </w:rPr>
+        <w:t>Ans</w:t>
+      </w:r>
+      <w:proofErr w:type="spellEnd"/>
+      <w:r>
+        <w:rPr>
+          <w:rFonts w:ascii="Times New Roman" w:hAnsi="Times New Roman" w:cs="Times New Roman"/>
+          <w:b/>
+          <w:sz w:val="28"/>
+          <w:szCs w:val="28"/>
+        </w:rPr>
+        <w:t xml:space="preserve">) </w:t>
       </w:r>
       <w:r>
         <w:rPr>
@@ -502,7 +899,25 @@
           <w:sz w:val="28"/>
           <w:szCs w:val="28"/>
         </w:rPr>
-        <w:t>Most distribution of python come with pip preinstalled. One major advantage of pip is the ease of its command-line interface.</w:t>
+        <w:t xml:space="preserve">Most distribution of python </w:t>
+      </w:r>
+      <w:proofErr w:type="gramStart"/>
+      <w:r>
+        <w:rPr>
+          <w:rFonts w:ascii="Times New Roman" w:hAnsi="Times New Roman" w:cs="Times New Roman"/>
+          <w:sz w:val="28"/>
+          <w:szCs w:val="28"/>
+        </w:rPr>
+        <w:t>come</w:t>
+      </w:r>
+      <w:proofErr w:type="gramEnd"/>
+      <w:r>
+        <w:rPr>
+          <w:rFonts w:ascii="Times New Roman" w:hAnsi="Times New Roman" w:cs="Times New Roman"/>
+          <w:sz w:val="28"/>
+          <w:szCs w:val="28"/>
+        </w:rPr>
+        <w:t xml:space="preserve"> with pip preinstalled. One major advantage of pip is the ease of its command-line interface.</w:t>
       </w:r>
       <w:r>
         <w:rPr>
@@ -549,14 +964,25 @@
           <w:szCs w:val="28"/>
         </w:rPr>
       </w:pPr>
-      <w:r>
-        <w:rPr>
-          <w:rFonts w:ascii="Times New Roman" w:hAnsi="Times New Roman" w:cs="Times New Roman"/>
-          <w:b/>
-          <w:sz w:val="28"/>
-          <w:szCs w:val="28"/>
-        </w:rPr>
-        <w:t xml:space="preserve">Ans) </w:t>
+      <w:proofErr w:type="spellStart"/>
+      <w:r>
+        <w:rPr>
+          <w:rFonts w:ascii="Times New Roman" w:hAnsi="Times New Roman" w:cs="Times New Roman"/>
+          <w:b/>
+          <w:sz w:val="28"/>
+          <w:szCs w:val="28"/>
+        </w:rPr>
+        <w:t>Ans</w:t>
+      </w:r>
+      <w:proofErr w:type="spellEnd"/>
+      <w:r>
+        <w:rPr>
+          <w:rFonts w:ascii="Times New Roman" w:hAnsi="Times New Roman" w:cs="Times New Roman"/>
+          <w:b/>
+          <w:sz w:val="28"/>
+          <w:szCs w:val="28"/>
+        </w:rPr>
+        <w:t xml:space="preserve">) </w:t>
       </w:r>
       <w:r>
         <w:rPr>
@@ -572,7 +998,25 @@
           <w:sz w:val="28"/>
           <w:szCs w:val="28"/>
         </w:rPr>
-        <w:t>. pip has a feature to manage full lists of packages and corresponding version numbers, possible through a</w:t>
+        <w:t xml:space="preserve">. </w:t>
+      </w:r>
+      <w:proofErr w:type="gramStart"/>
+      <w:r>
+        <w:rPr>
+          <w:rFonts w:ascii="Times New Roman" w:hAnsi="Times New Roman" w:cs="Times New Roman"/>
+          <w:sz w:val="28"/>
+          <w:szCs w:val="28"/>
+        </w:rPr>
+        <w:t>pip</w:t>
+      </w:r>
+      <w:proofErr w:type="gramEnd"/>
+      <w:r>
+        <w:rPr>
+          <w:rFonts w:ascii="Times New Roman" w:hAnsi="Times New Roman" w:cs="Times New Roman"/>
+          <w:sz w:val="28"/>
+          <w:szCs w:val="28"/>
+        </w:rPr>
+        <w:t xml:space="preserve"> has a feature to manage full lists of packages and corresponding version numbers, possible through a</w:t>
       </w:r>
       <w:r>
         <w:rPr>
@@ -616,6 +1060,7 @@
         </w:rPr>
         <w:tab/>
       </w:r>
+      <w:proofErr w:type="gramStart"/>
       <w:r>
         <w:rPr>
           <w:rFonts w:ascii="Times New Roman" w:hAnsi="Times New Roman" w:cs="Times New Roman"/>
@@ -632,7 +1077,17 @@
           <w:sz w:val="28"/>
           <w:szCs w:val="28"/>
         </w:rPr>
-        <w:t>ip install –r requirements.txt</w:t>
+        <w:t>ip</w:t>
+      </w:r>
+      <w:proofErr w:type="gramEnd"/>
+      <w:r>
+        <w:rPr>
+          <w:rFonts w:ascii="Times New Roman" w:hAnsi="Times New Roman" w:cs="Times New Roman"/>
+          <w:color w:val="FF0000"/>
+          <w:sz w:val="28"/>
+          <w:szCs w:val="28"/>
+        </w:rPr>
+        <w:t xml:space="preserve"> install –r requirements.txt</w:t>
       </w:r>
     </w:p>
     <w:p>
@@ -663,14 +1118,25 @@
           <w:szCs w:val="28"/>
         </w:rPr>
       </w:pPr>
-      <w:r>
-        <w:rPr>
-          <w:rFonts w:ascii="Times New Roman" w:hAnsi="Times New Roman" w:cs="Times New Roman"/>
-          <w:b/>
-          <w:sz w:val="28"/>
-          <w:szCs w:val="28"/>
-        </w:rPr>
-        <w:t xml:space="preserve">Ans) </w:t>
+      <w:proofErr w:type="spellStart"/>
+      <w:r>
+        <w:rPr>
+          <w:rFonts w:ascii="Times New Roman" w:hAnsi="Times New Roman" w:cs="Times New Roman"/>
+          <w:b/>
+          <w:sz w:val="28"/>
+          <w:szCs w:val="28"/>
+        </w:rPr>
+        <w:t>Ans</w:t>
+      </w:r>
+      <w:proofErr w:type="spellEnd"/>
+      <w:r>
+        <w:rPr>
+          <w:rFonts w:ascii="Times New Roman" w:hAnsi="Times New Roman" w:cs="Times New Roman"/>
+          <w:b/>
+          <w:sz w:val="28"/>
+          <w:szCs w:val="28"/>
+        </w:rPr>
+        <w:t xml:space="preserve">) </w:t>
       </w:r>
     </w:p>
     <w:p>
@@ -700,22 +1166,79 @@
           <w:szCs w:val="28"/>
         </w:rPr>
       </w:pPr>
-      <w:r>
-        <w:rPr>
-          <w:rFonts w:ascii="Times New Roman" w:hAnsi="Times New Roman" w:cs="Times New Roman"/>
-          <w:b/>
-          <w:sz w:val="28"/>
-          <w:szCs w:val="28"/>
-        </w:rPr>
-        <w:t xml:space="preserve">Ans) </w:t>
-      </w:r>
-      <w:r>
-        <w:rPr>
-          <w:rFonts w:ascii="Times New Roman" w:hAnsi="Times New Roman" w:cs="Times New Roman"/>
-          <w:sz w:val="28"/>
-          <w:szCs w:val="28"/>
-        </w:rPr>
-        <w:t xml:space="preserve">By default flask_env variable is set to production mode. Setting flask_env variable to development will enable debug mode. The debug mode is useful when we make a change in our application if debug mode is activated flask will </w:t>
+      <w:proofErr w:type="spellStart"/>
+      <w:r>
+        <w:rPr>
+          <w:rFonts w:ascii="Times New Roman" w:hAnsi="Times New Roman" w:cs="Times New Roman"/>
+          <w:b/>
+          <w:sz w:val="28"/>
+          <w:szCs w:val="28"/>
+        </w:rPr>
+        <w:t>Ans</w:t>
+      </w:r>
+      <w:proofErr w:type="spellEnd"/>
+      <w:r>
+        <w:rPr>
+          <w:rFonts w:ascii="Times New Roman" w:hAnsi="Times New Roman" w:cs="Times New Roman"/>
+          <w:b/>
+          <w:sz w:val="28"/>
+          <w:szCs w:val="28"/>
+        </w:rPr>
+        <w:t xml:space="preserve">) </w:t>
+      </w:r>
+      <w:proofErr w:type="gramStart"/>
+      <w:r>
+        <w:rPr>
+          <w:rFonts w:ascii="Times New Roman" w:hAnsi="Times New Roman" w:cs="Times New Roman"/>
+          <w:sz w:val="28"/>
+          <w:szCs w:val="28"/>
+        </w:rPr>
+        <w:t>By</w:t>
+      </w:r>
+      <w:proofErr w:type="gramEnd"/>
+      <w:r>
+        <w:rPr>
+          <w:rFonts w:ascii="Times New Roman" w:hAnsi="Times New Roman" w:cs="Times New Roman"/>
+          <w:sz w:val="28"/>
+          <w:szCs w:val="28"/>
+        </w:rPr>
+        <w:t xml:space="preserve"> default </w:t>
+      </w:r>
+      <w:proofErr w:type="spellStart"/>
+      <w:r>
+        <w:rPr>
+          <w:rFonts w:ascii="Times New Roman" w:hAnsi="Times New Roman" w:cs="Times New Roman"/>
+          <w:sz w:val="28"/>
+          <w:szCs w:val="28"/>
+        </w:rPr>
+        <w:t>flask_env</w:t>
+      </w:r>
+      <w:proofErr w:type="spellEnd"/>
+      <w:r>
+        <w:rPr>
+          <w:rFonts w:ascii="Times New Roman" w:hAnsi="Times New Roman" w:cs="Times New Roman"/>
+          <w:sz w:val="28"/>
+          <w:szCs w:val="28"/>
+        </w:rPr>
+        <w:t xml:space="preserve"> variable is set to production mode. Setting </w:t>
+      </w:r>
+      <w:proofErr w:type="spellStart"/>
+      <w:r>
+        <w:rPr>
+          <w:rFonts w:ascii="Times New Roman" w:hAnsi="Times New Roman" w:cs="Times New Roman"/>
+          <w:sz w:val="28"/>
+          <w:szCs w:val="28"/>
+        </w:rPr>
+        <w:t>flask_env</w:t>
+      </w:r>
+      <w:proofErr w:type="spellEnd"/>
+      <w:r>
+        <w:rPr>
+          <w:rFonts w:ascii="Times New Roman" w:hAnsi="Times New Roman" w:cs="Times New Roman"/>
+          <w:sz w:val="28"/>
+          <w:szCs w:val="28"/>
+        </w:rPr>
+        <w:t xml:space="preserve"> variable to development will enable debug mode. The debug mode is useful when we make a change in our application if debug mode is activated flask will </w:t>
       </w:r>
       <w:r>
         <w:rPr>
@@ -724,7 +1247,25 @@
           <w:szCs w:val="28"/>
         </w:rPr>
         <w:lastRenderedPageBreak/>
-        <w:t>automatically refresh the server and reflects the changes in he webpage.</w:t>
+        <w:t xml:space="preserve">automatically refresh the server and reflects the changes in </w:t>
+      </w:r>
+      <w:proofErr w:type="spellStart"/>
+      <w:r>
+        <w:rPr>
+          <w:rFonts w:ascii="Times New Roman" w:hAnsi="Times New Roman" w:cs="Times New Roman"/>
+          <w:sz w:val="28"/>
+          <w:szCs w:val="28"/>
+        </w:rPr>
+        <w:t>he</w:t>
+      </w:r>
+      <w:proofErr w:type="spellEnd"/>
+      <w:r>
+        <w:rPr>
+          <w:rFonts w:ascii="Times New Roman" w:hAnsi="Times New Roman" w:cs="Times New Roman"/>
+          <w:sz w:val="28"/>
+          <w:szCs w:val="28"/>
+        </w:rPr>
+        <w:t xml:space="preserve"> webpage.</w:t>
       </w:r>
       <w:r>
         <w:rPr>
@@ -762,22 +1303,79 @@
           <w:szCs w:val="28"/>
         </w:rPr>
       </w:pPr>
-      <w:r>
-        <w:rPr>
-          <w:rFonts w:ascii="Times New Roman" w:hAnsi="Times New Roman" w:cs="Times New Roman"/>
-          <w:b/>
-          <w:sz w:val="28"/>
-          <w:szCs w:val="28"/>
-        </w:rPr>
-        <w:t xml:space="preserve">Ans) </w:t>
-      </w:r>
-      <w:r>
-        <w:rPr>
-          <w:rFonts w:ascii="Times New Roman" w:hAnsi="Times New Roman" w:cs="Times New Roman"/>
-          <w:sz w:val="28"/>
-          <w:szCs w:val="28"/>
-        </w:rPr>
-        <w:t>When we issue Flask run command in the terminal the flask server will start and it will generate an ip address. If we copy and paste the ip address generated by flask in the web browser our application will be rendered and output will be displayed in the web browser.</w:t>
+      <w:proofErr w:type="spellStart"/>
+      <w:r>
+        <w:rPr>
+          <w:rFonts w:ascii="Times New Roman" w:hAnsi="Times New Roman" w:cs="Times New Roman"/>
+          <w:b/>
+          <w:sz w:val="28"/>
+          <w:szCs w:val="28"/>
+        </w:rPr>
+        <w:t>Ans</w:t>
+      </w:r>
+      <w:proofErr w:type="spellEnd"/>
+      <w:r>
+        <w:rPr>
+          <w:rFonts w:ascii="Times New Roman" w:hAnsi="Times New Roman" w:cs="Times New Roman"/>
+          <w:b/>
+          <w:sz w:val="28"/>
+          <w:szCs w:val="28"/>
+        </w:rPr>
+        <w:t xml:space="preserve">) </w:t>
+      </w:r>
+      <w:proofErr w:type="gramStart"/>
+      <w:r>
+        <w:rPr>
+          <w:rFonts w:ascii="Times New Roman" w:hAnsi="Times New Roman" w:cs="Times New Roman"/>
+          <w:sz w:val="28"/>
+          <w:szCs w:val="28"/>
+        </w:rPr>
+        <w:t>When</w:t>
+      </w:r>
+      <w:proofErr w:type="gramEnd"/>
+      <w:r>
+        <w:rPr>
+          <w:rFonts w:ascii="Times New Roman" w:hAnsi="Times New Roman" w:cs="Times New Roman"/>
+          <w:sz w:val="28"/>
+          <w:szCs w:val="28"/>
+        </w:rPr>
+        <w:t xml:space="preserve"> we issue Flask run command in the terminal the flask server will start and it will generate an </w:t>
+      </w:r>
+      <w:proofErr w:type="spellStart"/>
+      <w:r>
+        <w:rPr>
+          <w:rFonts w:ascii="Times New Roman" w:hAnsi="Times New Roman" w:cs="Times New Roman"/>
+          <w:sz w:val="28"/>
+          <w:szCs w:val="28"/>
+        </w:rPr>
+        <w:t>ip</w:t>
+      </w:r>
+      <w:proofErr w:type="spellEnd"/>
+      <w:r>
+        <w:rPr>
+          <w:rFonts w:ascii="Times New Roman" w:hAnsi="Times New Roman" w:cs="Times New Roman"/>
+          <w:sz w:val="28"/>
+          <w:szCs w:val="28"/>
+        </w:rPr>
+        <w:t xml:space="preserve"> address. If we copy and paste the </w:t>
+      </w:r>
+      <w:proofErr w:type="spellStart"/>
+      <w:r>
+        <w:rPr>
+          <w:rFonts w:ascii="Times New Roman" w:hAnsi="Times New Roman" w:cs="Times New Roman"/>
+          <w:sz w:val="28"/>
+          <w:szCs w:val="28"/>
+        </w:rPr>
+        <w:t>ip</w:t>
+      </w:r>
+      <w:proofErr w:type="spellEnd"/>
+      <w:r>
+        <w:rPr>
+          <w:rFonts w:ascii="Times New Roman" w:hAnsi="Times New Roman" w:cs="Times New Roman"/>
+          <w:sz w:val="28"/>
+          <w:szCs w:val="28"/>
+        </w:rPr>
+        <w:t xml:space="preserve"> address generated by flask in the web browser our application will be rendered and output will be displayed in the web browser.</w:t>
       </w:r>
     </w:p>
     <w:p>
@@ -808,22 +1406,43 @@
           <w:szCs w:val="28"/>
         </w:rPr>
       </w:pPr>
-      <w:r>
-        <w:rPr>
-          <w:rFonts w:ascii="Times New Roman" w:hAnsi="Times New Roman" w:cs="Times New Roman"/>
-          <w:b/>
-          <w:sz w:val="28"/>
-          <w:szCs w:val="28"/>
-        </w:rPr>
-        <w:t xml:space="preserve">Ans) </w:t>
-      </w:r>
-      <w:r>
-        <w:rPr>
-          <w:rFonts w:ascii="Times New Roman" w:hAnsi="Times New Roman" w:cs="Times New Roman"/>
-          <w:sz w:val="28"/>
-          <w:szCs w:val="28"/>
-        </w:rPr>
-        <w:t xml:space="preserve">By default flask will run on port 5001. We can change the port of the flask by </w:t>
+      <w:proofErr w:type="spellStart"/>
+      <w:r>
+        <w:rPr>
+          <w:rFonts w:ascii="Times New Roman" w:hAnsi="Times New Roman" w:cs="Times New Roman"/>
+          <w:b/>
+          <w:sz w:val="28"/>
+          <w:szCs w:val="28"/>
+        </w:rPr>
+        <w:t>Ans</w:t>
+      </w:r>
+      <w:proofErr w:type="spellEnd"/>
+      <w:r>
+        <w:rPr>
+          <w:rFonts w:ascii="Times New Roman" w:hAnsi="Times New Roman" w:cs="Times New Roman"/>
+          <w:b/>
+          <w:sz w:val="28"/>
+          <w:szCs w:val="28"/>
+        </w:rPr>
+        <w:t xml:space="preserve">) </w:t>
+      </w:r>
+      <w:proofErr w:type="gramStart"/>
+      <w:r>
+        <w:rPr>
+          <w:rFonts w:ascii="Times New Roman" w:hAnsi="Times New Roman" w:cs="Times New Roman"/>
+          <w:sz w:val="28"/>
+          <w:szCs w:val="28"/>
+        </w:rPr>
+        <w:t>By</w:t>
+      </w:r>
+      <w:proofErr w:type="gramEnd"/>
+      <w:r>
+        <w:rPr>
+          <w:rFonts w:ascii="Times New Roman" w:hAnsi="Times New Roman" w:cs="Times New Roman"/>
+          <w:sz w:val="28"/>
+          <w:szCs w:val="28"/>
+        </w:rPr>
+        <w:t xml:space="preserve"> default flask will run on port 5001. We can change the port of the flask by </w:t>
       </w:r>
       <w:r>
         <w:rPr>
@@ -862,14 +1481,25 @@
           <w:szCs w:val="28"/>
         </w:rPr>
       </w:pPr>
-      <w:r>
-        <w:rPr>
-          <w:rFonts w:ascii="Times New Roman" w:hAnsi="Times New Roman" w:cs="Times New Roman"/>
-          <w:b/>
-          <w:sz w:val="28"/>
-          <w:szCs w:val="28"/>
-        </w:rPr>
-        <w:t xml:space="preserve">Ans) </w:t>
+      <w:proofErr w:type="spellStart"/>
+      <w:r>
+        <w:rPr>
+          <w:rFonts w:ascii="Times New Roman" w:hAnsi="Times New Roman" w:cs="Times New Roman"/>
+          <w:b/>
+          <w:sz w:val="28"/>
+          <w:szCs w:val="28"/>
+        </w:rPr>
+        <w:t>Ans</w:t>
+      </w:r>
+      <w:proofErr w:type="spellEnd"/>
+      <w:r>
+        <w:rPr>
+          <w:rFonts w:ascii="Times New Roman" w:hAnsi="Times New Roman" w:cs="Times New Roman"/>
+          <w:b/>
+          <w:sz w:val="28"/>
+          <w:szCs w:val="28"/>
+        </w:rPr>
+        <w:t xml:space="preserve">) </w:t>
       </w:r>
       <w:r>
         <w:rPr>
@@ -885,7 +1515,375 @@
           <w:sz w:val="28"/>
           <w:szCs w:val="28"/>
         </w:rPr>
-        <w:t>only GET request and it also does not support any server side processing. Where as Flask is a microframework which supports both GET and POST requests as well as it can do server side processing.</w:t>
+        <w:t xml:space="preserve">only GET request and it also does not support any server side processing. </w:t>
+      </w:r>
+      <w:proofErr w:type="spellStart"/>
+      <w:r>
+        <w:rPr>
+          <w:rFonts w:ascii="Times New Roman" w:hAnsi="Times New Roman" w:cs="Times New Roman"/>
+          <w:sz w:val="28"/>
+          <w:szCs w:val="28"/>
+        </w:rPr>
+        <w:t>Where as</w:t>
+      </w:r>
+      <w:proofErr w:type="spellEnd"/>
+      <w:r>
+        <w:rPr>
+          <w:rFonts w:ascii="Times New Roman" w:hAnsi="Times New Roman" w:cs="Times New Roman"/>
+          <w:sz w:val="28"/>
+          <w:szCs w:val="28"/>
+        </w:rPr>
+        <w:t xml:space="preserve"> Flask is a </w:t>
+      </w:r>
+      <w:proofErr w:type="spellStart"/>
+      <w:r>
+        <w:rPr>
+          <w:rFonts w:ascii="Times New Roman" w:hAnsi="Times New Roman" w:cs="Times New Roman"/>
+          <w:sz w:val="28"/>
+          <w:szCs w:val="28"/>
+        </w:rPr>
+        <w:t>microframework</w:t>
+      </w:r>
+      <w:proofErr w:type="spellEnd"/>
+      <w:r>
+        <w:rPr>
+          <w:rFonts w:ascii="Times New Roman" w:hAnsi="Times New Roman" w:cs="Times New Roman"/>
+          <w:sz w:val="28"/>
+          <w:szCs w:val="28"/>
+        </w:rPr>
+        <w:t xml:space="preserve"> which supports both GET and POST requests as well as it can do server side processing.</w:t>
+      </w:r>
+    </w:p>
+    <w:p>
+      <w:pPr>
+        <w:rPr>
+          <w:rFonts w:ascii="Times New Roman" w:hAnsi="Times New Roman" w:cs="Times New Roman"/>
+          <w:sz w:val="28"/>
+          <w:szCs w:val="28"/>
+        </w:rPr>
+      </w:pPr>
+    </w:p>
+    <w:p>
+      <w:pPr>
+        <w:rPr>
+          <w:rFonts w:ascii="Times New Roman" w:hAnsi="Times New Roman" w:cs="Times New Roman"/>
+          <w:sz w:val="28"/>
+          <w:szCs w:val="28"/>
+        </w:rPr>
+      </w:pPr>
+    </w:p>
+    <w:p>
+      <w:pPr>
+        <w:rPr>
+          <w:rFonts w:ascii="Times New Roman" w:hAnsi="Times New Roman" w:cs="Times New Roman"/>
+          <w:sz w:val="28"/>
+          <w:szCs w:val="28"/>
+        </w:rPr>
+      </w:pPr>
+    </w:p>
+    <w:p>
+      <w:pPr>
+        <w:rPr>
+          <w:rFonts w:ascii="Times New Roman" w:hAnsi="Times New Roman" w:cs="Times New Roman"/>
+          <w:sz w:val="28"/>
+          <w:szCs w:val="28"/>
+        </w:rPr>
+      </w:pPr>
+    </w:p>
+    <w:p>
+      <w:pPr>
+        <w:rPr>
+          <w:rFonts w:ascii="Times New Roman" w:hAnsi="Times New Roman" w:cs="Times New Roman"/>
+          <w:sz w:val="28"/>
+          <w:szCs w:val="28"/>
+        </w:rPr>
+      </w:pPr>
+    </w:p>
+    <w:p>
+      <w:pPr>
+        <w:rPr>
+          <w:rFonts w:ascii="Times New Roman" w:hAnsi="Times New Roman" w:cs="Times New Roman"/>
+          <w:sz w:val="28"/>
+          <w:szCs w:val="28"/>
+        </w:rPr>
+      </w:pPr>
+    </w:p>
+    <w:p>
+      <w:pPr>
+        <w:rPr>
+          <w:rFonts w:ascii="Times New Roman" w:hAnsi="Times New Roman" w:cs="Times New Roman"/>
+          <w:sz w:val="28"/>
+          <w:szCs w:val="28"/>
+        </w:rPr>
+      </w:pPr>
+    </w:p>
+    <w:p>
+      <w:pPr>
+        <w:rPr>
+          <w:rFonts w:ascii="Times New Roman" w:hAnsi="Times New Roman" w:cs="Times New Roman"/>
+          <w:sz w:val="28"/>
+          <w:szCs w:val="28"/>
+        </w:rPr>
+      </w:pPr>
+    </w:p>
+    <w:p>
+      <w:pPr>
+        <w:rPr>
+          <w:rFonts w:ascii="Times New Roman" w:hAnsi="Times New Roman" w:cs="Times New Roman"/>
+          <w:sz w:val="28"/>
+          <w:szCs w:val="28"/>
+        </w:rPr>
+      </w:pPr>
+    </w:p>
+    <w:p>
+      <w:pPr>
+        <w:rPr>
+          <w:rFonts w:ascii="Times New Roman" w:hAnsi="Times New Roman" w:cs="Times New Roman"/>
+          <w:sz w:val="28"/>
+          <w:szCs w:val="28"/>
+        </w:rPr>
+      </w:pPr>
+    </w:p>
+    <w:p>
+      <w:pPr>
+        <w:rPr>
+          <w:rFonts w:ascii="Times New Roman" w:hAnsi="Times New Roman" w:cs="Times New Roman"/>
+          <w:b/>
+          <w:sz w:val="28"/>
+          <w:szCs w:val="28"/>
+          <w:u w:val="single"/>
+        </w:rPr>
+      </w:pPr>
+      <w:r>
+        <w:rPr>
+          <w:rFonts w:ascii="Times New Roman" w:hAnsi="Times New Roman" w:cs="Times New Roman"/>
+          <w:b/>
+          <w:sz w:val="28"/>
+          <w:szCs w:val="28"/>
+          <w:u w:val="single"/>
+        </w:rPr>
+        <w:lastRenderedPageBreak/>
+        <w:t>TASK-3:</w:t>
+      </w:r>
+    </w:p>
+    <w:p>
+      <w:pPr>
+        <w:rPr>
+          <w:rFonts w:ascii="Times New Roman" w:hAnsi="Times New Roman" w:cs="Times New Roman"/>
+          <w:b/>
+          <w:sz w:val="28"/>
+          <w:szCs w:val="28"/>
+          <w:u w:val="single"/>
+        </w:rPr>
+      </w:pPr>
+      <w:proofErr w:type="spellStart"/>
+      <w:r>
+        <w:rPr>
+          <w:rFonts w:ascii="Times New Roman" w:hAnsi="Times New Roman" w:cs="Times New Roman"/>
+          <w:b/>
+          <w:sz w:val="28"/>
+          <w:szCs w:val="28"/>
+          <w:u w:val="single"/>
+        </w:rPr>
+        <w:t>Goodreads</w:t>
+      </w:r>
+      <w:proofErr w:type="spellEnd"/>
+      <w:r>
+        <w:rPr>
+          <w:rFonts w:ascii="Times New Roman" w:hAnsi="Times New Roman" w:cs="Times New Roman"/>
+          <w:b/>
+          <w:sz w:val="28"/>
+          <w:szCs w:val="28"/>
+          <w:u w:val="single"/>
+        </w:rPr>
+        <w:t xml:space="preserve"> API-Reflection:</w:t>
+      </w:r>
+    </w:p>
+    <w:p>
+      <w:pPr>
+        <w:rPr>
+          <w:rFonts w:ascii="Times New Roman" w:hAnsi="Times New Roman" w:cs="Times New Roman"/>
+          <w:b/>
+          <w:sz w:val="28"/>
+          <w:szCs w:val="28"/>
+        </w:rPr>
+      </w:pPr>
+      <w:r>
+        <w:rPr>
+          <w:rFonts w:ascii="Times New Roman" w:hAnsi="Times New Roman" w:cs="Times New Roman"/>
+          <w:b/>
+          <w:sz w:val="28"/>
+          <w:szCs w:val="28"/>
+        </w:rPr>
+        <w:t>1) What are the various categories of web APIs available on good reads?</w:t>
+      </w:r>
+    </w:p>
+    <w:p>
+      <w:pPr>
+        <w:rPr>
+          <w:rFonts w:ascii="Times New Roman" w:hAnsi="Times New Roman" w:cs="Times New Roman"/>
+          <w:sz w:val="28"/>
+          <w:szCs w:val="28"/>
+        </w:rPr>
+      </w:pPr>
+      <w:proofErr w:type="spellStart"/>
+      <w:r>
+        <w:rPr>
+          <w:rFonts w:ascii="Times New Roman" w:hAnsi="Times New Roman" w:cs="Times New Roman"/>
+          <w:b/>
+          <w:sz w:val="28"/>
+          <w:szCs w:val="28"/>
+        </w:rPr>
+        <w:t>Ans</w:t>
+      </w:r>
+      <w:proofErr w:type="spellEnd"/>
+      <w:r>
+        <w:rPr>
+          <w:rFonts w:ascii="Times New Roman" w:hAnsi="Times New Roman" w:cs="Times New Roman"/>
+          <w:b/>
+          <w:sz w:val="28"/>
+          <w:szCs w:val="28"/>
+        </w:rPr>
+        <w:t xml:space="preserve">) </w:t>
+      </w:r>
+      <w:r>
+        <w:rPr>
+          <w:rFonts w:ascii="Times New Roman" w:hAnsi="Times New Roman" w:cs="Times New Roman"/>
+          <w:sz w:val="28"/>
+          <w:szCs w:val="28"/>
+        </w:rPr>
+        <w:t>REST API,</w:t>
+      </w:r>
+    </w:p>
+    <w:p>
+      <w:pPr>
+        <w:rPr>
+          <w:rFonts w:ascii="Times New Roman" w:hAnsi="Times New Roman" w:cs="Times New Roman"/>
+          <w:b/>
+          <w:sz w:val="28"/>
+          <w:szCs w:val="28"/>
+        </w:rPr>
+      </w:pPr>
+      <w:r>
+        <w:rPr>
+          <w:rFonts w:ascii="Times New Roman" w:hAnsi="Times New Roman" w:cs="Times New Roman"/>
+          <w:b/>
+          <w:sz w:val="28"/>
+          <w:szCs w:val="28"/>
+        </w:rPr>
+        <w:t xml:space="preserve">2) </w:t>
+      </w:r>
+      <w:r>
+        <w:rPr>
+          <w:rFonts w:ascii="Times New Roman" w:hAnsi="Times New Roman" w:cs="Times New Roman"/>
+          <w:b/>
+          <w:sz w:val="28"/>
+          <w:szCs w:val="28"/>
+        </w:rPr>
+        <w:t>Is there a limit on the use of the web API? What are the limits?</w:t>
+      </w:r>
+    </w:p>
+    <w:p>
+      <w:pPr>
+        <w:rPr>
+          <w:rFonts w:ascii="Times New Roman" w:hAnsi="Times New Roman" w:cs="Times New Roman"/>
+          <w:sz w:val="28"/>
+          <w:szCs w:val="28"/>
+        </w:rPr>
+      </w:pPr>
+      <w:proofErr w:type="spellStart"/>
+      <w:r>
+        <w:rPr>
+          <w:rFonts w:ascii="Times New Roman" w:hAnsi="Times New Roman" w:cs="Times New Roman"/>
+          <w:b/>
+          <w:sz w:val="28"/>
+          <w:szCs w:val="28"/>
+        </w:rPr>
+        <w:t>Ans</w:t>
+      </w:r>
+      <w:proofErr w:type="spellEnd"/>
+      <w:r>
+        <w:rPr>
+          <w:rFonts w:ascii="Times New Roman" w:hAnsi="Times New Roman" w:cs="Times New Roman"/>
+          <w:b/>
+          <w:sz w:val="28"/>
+          <w:szCs w:val="28"/>
+        </w:rPr>
+        <w:t>)</w:t>
+      </w:r>
+      <w:r>
+        <w:rPr>
+          <w:rFonts w:ascii="Times New Roman" w:hAnsi="Times New Roman" w:cs="Times New Roman"/>
+          <w:b/>
+          <w:sz w:val="28"/>
+          <w:szCs w:val="28"/>
+        </w:rPr>
+        <w:t xml:space="preserve"> </w:t>
+      </w:r>
+      <w:r>
+        <w:rPr>
+          <w:rFonts w:ascii="Times New Roman" w:hAnsi="Times New Roman" w:cs="Times New Roman"/>
+          <w:sz w:val="28"/>
+          <w:szCs w:val="28"/>
+        </w:rPr>
+        <w:t>Yes there are limits on the use of web API.</w:t>
+      </w:r>
+    </w:p>
+    <w:p>
+      <w:pPr>
+        <w:rPr>
+          <w:rFonts w:ascii="Times New Roman" w:hAnsi="Times New Roman" w:cs="Times New Roman"/>
+          <w:sz w:val="28"/>
+          <w:szCs w:val="28"/>
+        </w:rPr>
+      </w:pPr>
+      <w:r>
+        <w:rPr>
+          <w:rFonts w:ascii="Times New Roman" w:hAnsi="Times New Roman" w:cs="Times New Roman"/>
+          <w:sz w:val="28"/>
+          <w:szCs w:val="28"/>
+        </w:rPr>
+        <w:t>In the API console,</w:t>
+      </w:r>
+      <w:r>
+        <w:rPr>
+          <w:rFonts w:ascii="Roboto" w:hAnsi="Roboto"/>
+          <w:color w:val="202124"/>
+          <w:shd w:val="clear" w:color="auto" w:fill="FFFFFF"/>
+        </w:rPr>
+        <w:t xml:space="preserve"> </w:t>
+      </w:r>
+      <w:r>
+        <w:rPr>
+          <w:rFonts w:ascii="Times New Roman" w:hAnsi="Times New Roman" w:cs="Times New Roman"/>
+          <w:color w:val="202124"/>
+          <w:sz w:val="28"/>
+          <w:szCs w:val="28"/>
+          <w:shd w:val="clear" w:color="auto" w:fill="FFFFFF"/>
+        </w:rPr>
+        <w:t>there is a similar quota referred to as </w:t>
+      </w:r>
+      <w:r>
+        <w:rPr>
+          <w:rStyle w:val="Strong"/>
+          <w:rFonts w:ascii="Times New Roman" w:hAnsi="Times New Roman" w:cs="Times New Roman"/>
+          <w:b w:val="0"/>
+          <w:color w:val="202124"/>
+          <w:sz w:val="28"/>
+          <w:szCs w:val="28"/>
+          <w:shd w:val="clear" w:color="auto" w:fill="FFFFFF"/>
+        </w:rPr>
+        <w:t>Requests per 100 seconds per user</w:t>
+      </w:r>
+      <w:r>
+        <w:rPr>
+          <w:rFonts w:ascii="Times New Roman" w:hAnsi="Times New Roman" w:cs="Times New Roman"/>
+          <w:color w:val="202124"/>
+          <w:sz w:val="28"/>
+          <w:szCs w:val="28"/>
+          <w:shd w:val="clear" w:color="auto" w:fill="FFFFFF"/>
+        </w:rPr>
+        <w:t>. By default, it is set to 100 requests per 100 seconds per user and can be adjusted to a maximum value of 1,000. But the number of requests to the API is restricted to a maximum of 10 requests per second per user.</w:t>
       </w:r>
       <w:bookmarkStart w:id="0" w:name="_GoBack"/>
       <w:bookmarkEnd w:id="0"/>
@@ -1219,6 +2217,17 @@
       <w:contextualSpacing/>
     </w:pPr>
   </w:style>
+  <w:style w:type="character" w:styleId="Strong">
+    <w:name w:val="Strong"/>
+    <w:basedOn w:val="DefaultParagraphFont"/>
+    <w:uiPriority w:val="22"/>
+    <w:qFormat/>
+    <w:rsid w:val="007F1E2E"/>
+    <w:rPr>
+      <w:b/>
+      <w:bCs/>
+    </w:rPr>
+  </w:style>
 </w:styles>
 </file>
 
@@ -1419,6 +2428,17 @@
       <w:ind w:left="720"/>
       <w:contextualSpacing/>
     </w:pPr>
+  </w:style>
+  <w:style w:type="character" w:styleId="Strong">
+    <w:name w:val="Strong"/>
+    <w:basedOn w:val="DefaultParagraphFont"/>
+    <w:uiPriority w:val="22"/>
+    <w:qFormat/>
+    <w:rsid w:val="007F1E2E"/>
+    <w:rPr>
+      <w:b/>
+      <w:bCs/>
+    </w:rPr>
   </w:style>
 </w:styles>
 </file>

</xml_diff>